<commit_message>
cập nhật báo cáo cuối kì
</commit_message>
<xml_diff>
--- a/Báo cáo cuối kỳ/báo cáo.docx
+++ b/Báo cáo cuối kỳ/báo cáo.docx
@@ -12910,10 +12910,10 @@
             <v:path o:extrusionok="f" gradientshapeok="t" o:connecttype="rect"/>
             <o:lock v:ext="edit" aspectratio="t"/>
           </v:shapetype>
-          <v:shape id="_x0000_i1025" type="#_x0000_t75" style="width:366pt;height:124.2pt" o:ole="">
+          <v:shape id="_x0000_i1025" type="#_x0000_t75" style="width:365.65pt;height:123.95pt" o:ole="">
             <v:imagedata r:id="rId6" o:title=""/>
           </v:shape>
-          <o:OLEObject Type="Embed" ProgID="Visio.Drawing.15" ShapeID="_x0000_i1025" DrawAspect="Content" ObjectID="_1543700161" r:id="rId7"/>
+          <o:OLEObject Type="Embed" ProgID="Visio.Drawing.15" ShapeID="_x0000_i1025" DrawAspect="Content" ObjectID="_1543733216" r:id="rId7"/>
         </w:object>
       </w:r>
     </w:p>
@@ -18446,10 +18446,10 @@
           <w:szCs w:val="26"/>
         </w:rPr>
         <w:object w:dxaOrig="6314" w:dyaOrig="4033">
-          <v:shape id="_x0000_i1026" type="#_x0000_t75" style="width:346.2pt;height:221.4pt" o:ole="">
+          <v:shape id="_x0000_i1026" type="#_x0000_t75" style="width:346.25pt;height:221.65pt" o:ole="">
             <v:imagedata r:id="rId24" o:title=""/>
           </v:shape>
-          <o:OLEObject Type="Embed" ProgID="Visio.Drawing.15" ShapeID="_x0000_i1026" DrawAspect="Content" ObjectID="_1543700162" r:id="rId25"/>
+          <o:OLEObject Type="Embed" ProgID="Visio.Drawing.15" ShapeID="_x0000_i1026" DrawAspect="Content" ObjectID="_1543733217" r:id="rId25"/>
         </w:object>
       </w:r>
     </w:p>
@@ -18808,11 +18808,20 @@
         <w:jc w:val="both"/>
         <w:rPr>
           <w:rFonts w:cstheme="minorHAnsi"/>
-          <w:b/>
-          <w:sz w:val="26"/>
-          <w:szCs w:val="26"/>
-        </w:rPr>
-      </w:pPr>
+          <w:sz w:val="26"/>
+          <w:szCs w:val="26"/>
+        </w:rPr>
+      </w:pPr>
+      <w:r>
+        <w:rPr>
+          <w:rFonts w:cstheme="minorHAnsi"/>
+          <w:sz w:val="26"/>
+          <w:szCs w:val="26"/>
+        </w:rPr>
+        <w:t>Một ConcreteIterator theo dấu đối tượng hiện tại trong tập hệ và tính toán đối tượng tiếp theo trong quá trình di chuyển.</w:t>
+      </w:r>
+      <w:bookmarkStart w:id="71" w:name="_GoBack"/>
+      <w:bookmarkEnd w:id="71"/>
     </w:p>
     <w:p>
       <w:pPr>
@@ -18830,7 +18839,7 @@
           <w:szCs w:val="26"/>
         </w:rPr>
       </w:pPr>
-      <w:bookmarkStart w:id="71" w:name="_Toc469820997"/>
+      <w:bookmarkStart w:id="72" w:name="_Toc469820997"/>
       <w:r>
         <w:rPr>
           <w:rFonts w:cstheme="minorHAnsi"/>
@@ -18840,7 +18849,7 @@
         </w:rPr>
         <w:t>Các hệ quả mang lại</w:t>
       </w:r>
-      <w:bookmarkEnd w:id="71"/>
+      <w:bookmarkEnd w:id="72"/>
     </w:p>
     <w:p>
       <w:pPr>
@@ -19042,7 +19051,7 @@
           <w:szCs w:val="26"/>
         </w:rPr>
       </w:pPr>
-      <w:bookmarkStart w:id="72" w:name="_Toc469820998"/>
+      <w:bookmarkStart w:id="73" w:name="_Toc469820998"/>
       <w:r>
         <w:rPr>
           <w:rFonts w:cstheme="minorHAnsi"/>
@@ -19052,7 +19061,7 @@
         </w:rPr>
         <w:t>Các chú ý liên quan đến cài đặt</w:t>
       </w:r>
-      <w:bookmarkEnd w:id="72"/>
+      <w:bookmarkEnd w:id="73"/>
     </w:p>
     <w:p>
       <w:pPr>
@@ -19209,7 +19218,7 @@
           <w:szCs w:val="26"/>
         </w:rPr>
       </w:pPr>
-      <w:bookmarkStart w:id="73" w:name="_Toc469820999"/>
+      <w:bookmarkStart w:id="74" w:name="_Toc469820999"/>
       <w:r>
         <w:rPr>
           <w:rFonts w:cstheme="minorHAnsi"/>
@@ -19219,7 +19228,7 @@
         </w:rPr>
         <w:t>Các ví dụ về hệ thống thực tế</w:t>
       </w:r>
-      <w:bookmarkEnd w:id="73"/>
+      <w:bookmarkEnd w:id="74"/>
     </w:p>
     <w:p>
       <w:pPr>
@@ -19255,7 +19264,7 @@
           <w:szCs w:val="26"/>
         </w:rPr>
       </w:pPr>
-      <w:bookmarkStart w:id="74" w:name="_Toc469821000"/>
+      <w:bookmarkStart w:id="75" w:name="_Toc469821000"/>
       <w:r>
         <w:rPr>
           <w:rFonts w:cstheme="minorHAnsi"/>
@@ -19265,7 +19274,7 @@
         </w:rPr>
         <w:t>Các mẫu liên quan</w:t>
       </w:r>
-      <w:bookmarkEnd w:id="74"/>
+      <w:bookmarkEnd w:id="75"/>
     </w:p>
     <w:p>
       <w:pPr>
@@ -19335,7 +19344,7 @@
           <w:szCs w:val="26"/>
         </w:rPr>
       </w:pPr>
-      <w:bookmarkStart w:id="75" w:name="_Toc469821001"/>
+      <w:bookmarkStart w:id="76" w:name="_Toc469821001"/>
       <w:r>
         <w:rPr>
           <w:rFonts w:cstheme="minorHAnsi"/>
@@ -19345,7 +19354,7 @@
         </w:rPr>
         <w:t>Mã nguồn minh họa</w:t>
       </w:r>
-      <w:bookmarkEnd w:id="75"/>
+      <w:bookmarkEnd w:id="76"/>
     </w:p>
     <w:p>
       <w:pPr>
@@ -19483,7 +19492,7 @@
           <w:szCs w:val="26"/>
         </w:rPr>
       </w:pPr>
-      <w:bookmarkStart w:id="76" w:name="_Toc469821002"/>
+      <w:bookmarkStart w:id="77" w:name="_Toc469821002"/>
       <w:r>
         <w:rPr>
           <w:rFonts w:cstheme="minorHAnsi"/>
@@ -19502,7 +19511,7 @@
         </w:rPr>
         <w:t>u Observer</w:t>
       </w:r>
-      <w:bookmarkEnd w:id="76"/>
+      <w:bookmarkEnd w:id="77"/>
       <w:r>
         <w:rPr>
           <w:rFonts w:cstheme="minorHAnsi"/>
@@ -19529,7 +19538,7 @@
           <w:szCs w:val="26"/>
         </w:rPr>
       </w:pPr>
-      <w:bookmarkStart w:id="77" w:name="_Toc469821003"/>
+      <w:bookmarkStart w:id="78" w:name="_Toc469821003"/>
       <w:r>
         <w:rPr>
           <w:rFonts w:cstheme="minorHAnsi"/>
@@ -19539,7 +19548,7 @@
         </w:rPr>
         <w:t>Tên, phân loại, bí danh</w:t>
       </w:r>
-      <w:bookmarkEnd w:id="77"/>
+      <w:bookmarkEnd w:id="78"/>
     </w:p>
     <w:p>
       <w:pPr>
@@ -19611,7 +19620,7 @@
           <w:szCs w:val="26"/>
         </w:rPr>
       </w:pPr>
-      <w:bookmarkStart w:id="78" w:name="_Toc469821004"/>
+      <w:bookmarkStart w:id="79" w:name="_Toc469821004"/>
       <w:r>
         <w:rPr>
           <w:rFonts w:cstheme="minorHAnsi"/>
@@ -19621,7 +19630,7 @@
         </w:rPr>
         <w:t>Mục đích, ý định</w:t>
       </w:r>
-      <w:bookmarkEnd w:id="78"/>
+      <w:bookmarkEnd w:id="79"/>
     </w:p>
     <w:p>
       <w:pPr>
@@ -19640,6 +19649,42 @@
         </w:rPr>
         <w:t>Định nghĩa một sự phụ thuộc 1 – nhiều giữa các đối tượng để khi có một tượng thay đổi trạng thái thì tất cả những đối tượng phụ thuộc của nó được thông báo và cập nhật tự một cách tự động</w:t>
       </w:r>
+    </w:p>
+    <w:p>
+      <w:pPr>
+        <w:jc w:val="both"/>
+        <w:rPr>
+          <w:rFonts w:cstheme="minorHAnsi"/>
+          <w:sz w:val="26"/>
+          <w:szCs w:val="26"/>
+        </w:rPr>
+      </w:pPr>
+      <w:r>
+        <w:rPr>
+          <w:rFonts w:cstheme="minorHAnsi"/>
+          <w:sz w:val="26"/>
+          <w:szCs w:val="26"/>
+        </w:rPr>
+        <w:t>Khi đối tượng này gửi thông điệp thì các đối tượng đăng ký lắng nghe thông điệp sẽ phản ứng lại với thông điệp đó. Đối tượng gửi thông điệp sẽ biết được nó sẽ gửi cho ai và đối tượng nhận thông điệp sẽ không cần biết ai gửi thông điệp đó</w:t>
+      </w:r>
+      <w:r>
+        <w:rPr>
+          <w:rFonts w:cstheme="minorHAnsi"/>
+          <w:sz w:val="26"/>
+          <w:szCs w:val="26"/>
+        </w:rPr>
+        <w:t>.</w:t>
+      </w:r>
+    </w:p>
+    <w:p>
+      <w:pPr>
+        <w:jc w:val="both"/>
+        <w:rPr>
+          <w:rFonts w:cstheme="minorHAnsi"/>
+          <w:sz w:val="26"/>
+          <w:szCs w:val="26"/>
+        </w:rPr>
+      </w:pPr>
     </w:p>
     <w:p>
       <w:pPr>
@@ -19657,7 +19702,7 @@
           <w:szCs w:val="26"/>
         </w:rPr>
       </w:pPr>
-      <w:bookmarkStart w:id="79" w:name="_Toc469821005"/>
+      <w:bookmarkStart w:id="80" w:name="_Toc469821005"/>
       <w:r>
         <w:rPr>
           <w:rFonts w:cstheme="minorHAnsi"/>
@@ -19667,44 +19712,160 @@
         </w:rPr>
         <w:t>Động lực sử dụng</w:t>
       </w:r>
-      <w:bookmarkEnd w:id="79"/>
-    </w:p>
-    <w:p>
-      <w:pPr>
-        <w:jc w:val="both"/>
-        <w:rPr>
-          <w:rFonts w:cstheme="minorHAnsi"/>
-          <w:sz w:val="26"/>
-          <w:szCs w:val="26"/>
-        </w:rPr>
-      </w:pPr>
-      <w:r>
-        <w:rPr>
-          <w:rFonts w:cstheme="minorHAnsi"/>
-          <w:sz w:val="26"/>
-          <w:szCs w:val="26"/>
-        </w:rPr>
-        <w:t>Khi ta muốn các đối tượng có thể liên lạc với nhau</w:t>
-      </w:r>
-    </w:p>
-    <w:p>
-      <w:pPr>
-        <w:jc w:val="both"/>
-        <w:rPr>
-          <w:rFonts w:cstheme="minorHAnsi"/>
-          <w:sz w:val="26"/>
-          <w:szCs w:val="26"/>
-        </w:rPr>
-      </w:pPr>
-      <w:r>
-        <w:rPr>
-          <w:rFonts w:cstheme="minorHAnsi"/>
-          <w:sz w:val="26"/>
-          <w:szCs w:val="26"/>
-        </w:rPr>
-        <w:lastRenderedPageBreak/>
-        <w:t>Khi đối tượng này gửi thông điệp thì các đối tượng đăng ký lắng nghe thông điệp sẽ phản ứng lại với thông điệp đó. Đối tượng gửi thông điệp sẽ biết được nó sẽ gửi cho ai và đối tượng nhận thông điệp sẽ không cần biết ai gửi thông điệp đó</w:t>
-      </w:r>
+      <w:bookmarkEnd w:id="80"/>
+    </w:p>
+    <w:p>
+      <w:pPr>
+        <w:jc w:val="both"/>
+        <w:rPr>
+          <w:rFonts w:cstheme="minorHAnsi"/>
+          <w:sz w:val="26"/>
+          <w:szCs w:val="26"/>
+        </w:rPr>
+      </w:pPr>
+      <w:r>
+        <w:rPr>
+          <w:rFonts w:cstheme="minorHAnsi"/>
+          <w:sz w:val="26"/>
+          <w:szCs w:val="26"/>
+        </w:rPr>
+        <w:t>Một trong những thách thức của việc phân chia hệ thống thành một tập hợp các lớp cùng làm việc với nhau là làm thế nào để quản lý sự chặt chẽ giữa các đối tượng có liên quan của chúng. Chúng ta không muốn các lớp bị phụ thuộc vào nhau, bởi vì khi đó ta rất khó tái sử dụng lại chúng.</w:t>
+      </w:r>
+    </w:p>
+    <w:p>
+      <w:pPr>
+        <w:jc w:val="both"/>
+        <w:rPr>
+          <w:rFonts w:cstheme="minorHAnsi"/>
+          <w:sz w:val="26"/>
+          <w:szCs w:val="26"/>
+        </w:rPr>
+      </w:pPr>
+      <w:r>
+        <w:rPr>
+          <w:rFonts w:cstheme="minorHAnsi"/>
+          <w:sz w:val="26"/>
+          <w:szCs w:val="26"/>
+        </w:rPr>
+        <w:t xml:space="preserve">Mẫu Observer giúp chúng ta định nghĩa </w:t>
+      </w:r>
+      <w:r>
+        <w:rPr>
+          <w:rFonts w:cstheme="minorHAnsi"/>
+          <w:sz w:val="26"/>
+          <w:szCs w:val="26"/>
+        </w:rPr>
+        <w:t>làm thế nào để thiết lập các sự liên hệ giữa các đối tượng đó. Các đối tượng chính ở đây là Subject và Observer. Một subject có thể có nhiều observer phụ thuộc. Tất cả các observer được thông báo khi có bất kì sự thay đổi nội tại nào của subject. Để phản ứng lại, mỗi observer sẽ truy vấn đến subject để đồng bộ hóa trạng hái của nó với trạng thái của subject.</w:t>
+      </w:r>
+    </w:p>
+    <w:p>
+      <w:pPr>
+        <w:jc w:val="both"/>
+        <w:rPr>
+          <w:rFonts w:cstheme="minorHAnsi"/>
+          <w:sz w:val="26"/>
+          <w:szCs w:val="26"/>
+        </w:rPr>
+      </w:pPr>
+      <w:r>
+        <w:rPr>
+          <w:rFonts w:cstheme="minorHAnsi"/>
+          <w:sz w:val="26"/>
+          <w:szCs w:val="26"/>
+        </w:rPr>
+        <w:t>Kiểu tương tác này cũng được biết dưới tên gọi publish-subscribe. Đối tượng subject là người phát ra các thông báo (publisher). Nó gởi các thông báo đó đến các đối tượng observer của nó (subscriber) mà không cần biết chính xác các observer đó là ai. Bất kỳ observer nào cũng có thể đăng kí để nhận được các thông báo trên.</w:t>
+      </w:r>
+    </w:p>
+    <w:p>
+      <w:pPr>
+        <w:jc w:val="both"/>
+        <w:rPr>
+          <w:rFonts w:cstheme="minorHAnsi"/>
+          <w:sz w:val="26"/>
+          <w:szCs w:val="26"/>
+        </w:rPr>
+      </w:pPr>
+      <w:r>
+        <w:rPr>
+          <w:rFonts w:cstheme="minorHAnsi"/>
+          <w:sz w:val="26"/>
+          <w:szCs w:val="26"/>
+        </w:rPr>
+        <w:t>Ví dụ, trong một chương trình bảng tính, một nguồn dữ liệu có thể có nhiều khung nhìn khác nhau,  khi một nội dung bên trong nó bị thay đổi, các khung nhìn hiển thị dữ liệu phụ thuộc vào nó cũng sẽ thay đổi theo tương ứng.</w:t>
+      </w:r>
+    </w:p>
+    <w:p>
+      <w:pPr>
+        <w:jc w:val="both"/>
+        <w:rPr>
+          <w:rFonts w:cstheme="minorHAnsi"/>
+          <w:sz w:val="26"/>
+          <w:szCs w:val="26"/>
+        </w:rPr>
+      </w:pPr>
+      <w:r>
+        <w:rPr>
+          <w:noProof/>
+        </w:rPr>
+        <w:drawing>
+          <wp:inline distT="0" distB="0" distL="0" distR="0">
+            <wp:extent cx="3816350" cy="2759075"/>
+            <wp:effectExtent l="0" t="0" r="0" b="3175"/>
+            <wp:docPr id="10" name="Picture 10"/>
+            <wp:cNvGraphicFramePr>
+              <a:graphicFrameLocks xmlns:a="http://schemas.openxmlformats.org/drawingml/2006/main" noChangeAspect="1"/>
+            </wp:cNvGraphicFramePr>
+            <a:graphic xmlns:a="http://schemas.openxmlformats.org/drawingml/2006/main">
+              <a:graphicData uri="http://schemas.openxmlformats.org/drawingml/2006/picture">
+                <pic:pic xmlns:pic="http://schemas.openxmlformats.org/drawingml/2006/picture">
+                  <pic:nvPicPr>
+                    <pic:cNvPr id="0" name="Picture 1"/>
+                    <pic:cNvPicPr>
+                      <a:picLocks noChangeAspect="1" noChangeArrowheads="1"/>
+                    </pic:cNvPicPr>
+                  </pic:nvPicPr>
+                  <pic:blipFill>
+                    <a:blip r:embed="rId26">
+                      <a:extLst>
+                        <a:ext uri="{28A0092B-C50C-407E-A947-70E740481C1C}">
+                          <a14:useLocalDpi xmlns:a14="http://schemas.microsoft.com/office/drawing/2010/main" val="0"/>
+                        </a:ext>
+                      </a:extLst>
+                    </a:blip>
+                    <a:srcRect/>
+                    <a:stretch>
+                      <a:fillRect/>
+                    </a:stretch>
+                  </pic:blipFill>
+                  <pic:spPr bwMode="auto">
+                    <a:xfrm>
+                      <a:off x="0" y="0"/>
+                      <a:ext cx="3816350" cy="2759075"/>
+                    </a:xfrm>
+                    <a:prstGeom prst="rect">
+                      <a:avLst/>
+                    </a:prstGeom>
+                    <a:noFill/>
+                    <a:ln>
+                      <a:noFill/>
+                    </a:ln>
+                  </pic:spPr>
+                </pic:pic>
+              </a:graphicData>
+            </a:graphic>
+          </wp:inline>
+        </w:drawing>
+      </w:r>
+    </w:p>
+    <w:p>
+      <w:pPr>
+        <w:jc w:val="both"/>
+        <w:rPr>
+          <w:rFonts w:cstheme="minorHAnsi"/>
+          <w:sz w:val="26"/>
+          <w:szCs w:val="26"/>
+        </w:rPr>
+      </w:pPr>
     </w:p>
     <w:p>
       <w:pPr>
@@ -19722,52 +19883,112 @@
           <w:szCs w:val="26"/>
         </w:rPr>
       </w:pPr>
-      <w:bookmarkStart w:id="80" w:name="_Toc469821006"/>
-      <w:r>
-        <w:rPr>
-          <w:rFonts w:cstheme="minorHAnsi"/>
-          <w:b/>
-          <w:sz w:val="26"/>
-          <w:szCs w:val="26"/>
-        </w:rPr>
+      <w:bookmarkStart w:id="81" w:name="_Toc469821006"/>
+      <w:r>
+        <w:rPr>
+          <w:rFonts w:cstheme="minorHAnsi"/>
+          <w:b/>
+          <w:sz w:val="26"/>
+          <w:szCs w:val="26"/>
+        </w:rPr>
+        <w:lastRenderedPageBreak/>
         <w:t>Khả năng ứng dụng</w:t>
       </w:r>
-      <w:bookmarkEnd w:id="80"/>
-    </w:p>
-    <w:p>
-      <w:pPr>
-        <w:jc w:val="both"/>
-        <w:rPr>
-          <w:rFonts w:cstheme="minorHAnsi"/>
-          <w:sz w:val="26"/>
-          <w:szCs w:val="26"/>
-        </w:rPr>
-      </w:pPr>
-      <w:r>
-        <w:rPr>
-          <w:rFonts w:cstheme="minorHAnsi"/>
-          <w:sz w:val="26"/>
-          <w:szCs w:val="26"/>
-        </w:rPr>
-        <w:t>Hệ thống thu thập thông tin người dùng</w:t>
-      </w:r>
-    </w:p>
-    <w:p>
-      <w:pPr>
-        <w:jc w:val="both"/>
-        <w:rPr>
-          <w:rFonts w:cstheme="minorHAnsi"/>
-          <w:sz w:val="26"/>
-          <w:szCs w:val="26"/>
-        </w:rPr>
-      </w:pPr>
-      <w:r>
-        <w:rPr>
-          <w:rFonts w:cstheme="minorHAnsi"/>
-          <w:sz w:val="26"/>
-          <w:szCs w:val="26"/>
-        </w:rPr>
-        <w:t>Hệ thống quảng cáo sản phẩm, spam, thông tin báo người dùng</w:t>
+      <w:bookmarkEnd w:id="81"/>
+    </w:p>
+    <w:p>
+      <w:pPr>
+        <w:jc w:val="both"/>
+        <w:rPr>
+          <w:rFonts w:cstheme="minorHAnsi"/>
+          <w:sz w:val="26"/>
+          <w:szCs w:val="26"/>
+        </w:rPr>
+      </w:pPr>
+      <w:r>
+        <w:rPr>
+          <w:rFonts w:cstheme="minorHAnsi"/>
+          <w:sz w:val="26"/>
+          <w:szCs w:val="26"/>
+        </w:rPr>
+        <w:t>Ta có thể sử dụng mẫu này trong các trường hợp sau:</w:t>
+      </w:r>
+    </w:p>
+    <w:p>
+      <w:pPr>
+        <w:pStyle w:val="ListParagraph"/>
+        <w:numPr>
+          <w:ilvl w:val="0"/>
+          <w:numId w:val="40"/>
+        </w:numPr>
+        <w:jc w:val="both"/>
+        <w:rPr>
+          <w:rFonts w:cstheme="minorHAnsi"/>
+          <w:sz w:val="26"/>
+          <w:szCs w:val="26"/>
+        </w:rPr>
+      </w:pPr>
+      <w:r>
+        <w:rPr>
+          <w:rFonts w:cstheme="minorHAnsi"/>
+          <w:sz w:val="26"/>
+          <w:szCs w:val="26"/>
+        </w:rPr>
+        <w:t>Khi một sự trừu tượng hóa có hai khía cạnh, cái này phụ thuộc vào cái kia, đóng gói các khía</w:t>
+      </w:r>
+      <w:r>
+        <w:rPr>
+          <w:rFonts w:cstheme="minorHAnsi"/>
+          <w:sz w:val="26"/>
+          <w:szCs w:val="26"/>
+        </w:rPr>
+        <w:t xml:space="preserve"> cạnh này trong các đối tượng riêng biệt giúp chúng ta có thể thay đổi và sử dụng chúng một cách độc lập.</w:t>
+      </w:r>
+    </w:p>
+    <w:p>
+      <w:pPr>
+        <w:pStyle w:val="ListParagraph"/>
+        <w:numPr>
+          <w:ilvl w:val="0"/>
+          <w:numId w:val="40"/>
+        </w:numPr>
+        <w:jc w:val="both"/>
+        <w:rPr>
+          <w:rFonts w:cstheme="minorHAnsi"/>
+          <w:sz w:val="26"/>
+          <w:szCs w:val="26"/>
+        </w:rPr>
+      </w:pPr>
+      <w:r>
+        <w:rPr>
+          <w:rFonts w:cstheme="minorHAnsi"/>
+          <w:sz w:val="26"/>
+          <w:szCs w:val="26"/>
+        </w:rPr>
+        <w:t>Khi một sự thay đổi của một đối tượng yêu cầu các đối tượng khác phải thay đổi theo, và ta không biết chính xác số lượng các đối tượng cần thay đổi.</w:t>
+      </w:r>
+    </w:p>
+    <w:p>
+      <w:pPr>
+        <w:pStyle w:val="ListParagraph"/>
+        <w:numPr>
+          <w:ilvl w:val="0"/>
+          <w:numId w:val="40"/>
+        </w:numPr>
+        <w:jc w:val="both"/>
+        <w:rPr>
+          <w:rFonts w:cstheme="minorHAnsi"/>
+          <w:sz w:val="26"/>
+          <w:szCs w:val="26"/>
+        </w:rPr>
+      </w:pPr>
+      <w:r>
+        <w:rPr>
+          <w:rFonts w:cstheme="minorHAnsi"/>
+          <w:sz w:val="26"/>
+          <w:szCs w:val="26"/>
+        </w:rPr>
+        <w:t>Khi một đối tượng cần khả năng thông báo tới các đối tượng khác mà không cần biết các đối tượng đó là gì. Nói cách khác, ta không muốn các đối tượng đó liên kết chặt chẽ với nhau (tighly coupled).</w:t>
       </w:r>
     </w:p>
     <w:p>
@@ -19786,7 +20007,7 @@
           <w:szCs w:val="26"/>
         </w:rPr>
       </w:pPr>
-      <w:bookmarkStart w:id="81" w:name="_Toc469821007"/>
+      <w:bookmarkStart w:id="82" w:name="_Toc469821007"/>
       <w:r>
         <w:rPr>
           <w:rFonts w:cstheme="minorHAnsi"/>
@@ -19796,7 +20017,7 @@
         </w:rPr>
         <w:t>Cấu trúc</w:t>
       </w:r>
-      <w:bookmarkEnd w:id="81"/>
+      <w:bookmarkEnd w:id="82"/>
     </w:p>
     <w:p>
       <w:pPr>
@@ -19835,7 +20056,7 @@
                     </pic:cNvPicPr>
                   </pic:nvPicPr>
                   <pic:blipFill>
-                    <a:blip r:embed="rId26">
+                    <a:blip r:embed="rId27">
                       <a:extLst>
                         <a:ext uri="{28A0092B-C50C-407E-A947-70E740481C1C}">
                           <a14:useLocalDpi xmlns:a14="http://schemas.microsoft.com/office/drawing/2010/main" val="0"/>
@@ -19895,7 +20116,7 @@
           <w:szCs w:val="26"/>
         </w:rPr>
       </w:pPr>
-      <w:bookmarkStart w:id="82" w:name="_Toc469821008"/>
+      <w:bookmarkStart w:id="83" w:name="_Toc469821008"/>
       <w:r>
         <w:rPr>
           <w:rFonts w:cstheme="minorHAnsi"/>
@@ -19905,7 +20126,7 @@
         </w:rPr>
         <w:t>Các thành viên</w:t>
       </w:r>
-      <w:bookmarkEnd w:id="82"/>
+      <w:bookmarkEnd w:id="83"/>
     </w:p>
     <w:p>
       <w:pPr>
@@ -20101,6 +20322,7 @@
           <w:sz w:val="26"/>
           <w:szCs w:val="26"/>
         </w:rPr>
+        <w:lastRenderedPageBreak/>
         <w:t>ConcreteObserver</w:t>
       </w:r>
     </w:p>
@@ -20151,15 +20373,14 @@
           <w:szCs w:val="26"/>
         </w:rPr>
       </w:pPr>
-      <w:bookmarkStart w:id="83" w:name="_Toc469821009"/>
-      <w:r>
-        <w:rPr>
-          <w:rFonts w:cstheme="minorHAnsi"/>
-          <w:b/>
-          <w:sz w:val="26"/>
-          <w:szCs w:val="26"/>
-        </w:rPr>
-        <w:lastRenderedPageBreak/>
+      <w:bookmarkStart w:id="84" w:name="_Toc469821009"/>
+      <w:r>
+        <w:rPr>
+          <w:rFonts w:cstheme="minorHAnsi"/>
+          <w:b/>
+          <w:sz w:val="26"/>
+          <w:szCs w:val="26"/>
+        </w:rPr>
         <w:t>Sự c</w:t>
       </w:r>
       <w:r>
@@ -20180,7 +20401,7 @@
         </w:rPr>
         <w:t>ng tác</w:t>
       </w:r>
-      <w:bookmarkEnd w:id="83"/>
+      <w:bookmarkEnd w:id="84"/>
     </w:p>
     <w:p>
       <w:pPr>
@@ -20276,7 +20497,7 @@
           <w:szCs w:val="26"/>
         </w:rPr>
       </w:pPr>
-      <w:bookmarkStart w:id="84" w:name="_Toc469821010"/>
+      <w:bookmarkStart w:id="85" w:name="_Toc469821010"/>
       <w:r>
         <w:rPr>
           <w:rFonts w:cstheme="minorHAnsi"/>
@@ -20286,7 +20507,7 @@
         </w:rPr>
         <w:t>Các hệ quả mang lại</w:t>
       </w:r>
-      <w:bookmarkEnd w:id="84"/>
+      <w:bookmarkEnd w:id="85"/>
     </w:p>
     <w:p>
       <w:pPr>
@@ -20557,6 +20778,7 @@
           <w:sz w:val="26"/>
           <w:szCs w:val="26"/>
         </w:rPr>
+        <w:lastRenderedPageBreak/>
         <w:t>Hỗ trợ giao tiếp broadcast</w:t>
       </w:r>
       <w:r>
@@ -20582,7 +20804,6 @@
           <w:sz w:val="26"/>
           <w:szCs w:val="26"/>
         </w:rPr>
-        <w:lastRenderedPageBreak/>
         <w:t>Không giống như yêu cầu bình thường, thông báo mà subject gởi đi không cần phải chỉ rõ người nhận. Thông báo này được phát sóng (broadcast) một cách tự động tới tất cả các đối tượng quan tâm đã đăng kí theo dõi subject. Subject không cần quan tâm có bao nhiêu đối tượng như thế đang tồn tại; trách nhiệm duy nhất của nó là thông báo tới các observer của nó, thế là xong. Vậy là ta được quyền tự do thêm và xóa bất kỳ observer nào tại bất cứ lúc nào ta muốn. Các observer sẽ tự quyết định xem chúng sẽ xử lý hay bỏ qua thông báo mà subject đang spam đi khắp nơi.</w:t>
       </w:r>
     </w:p>
@@ -20696,8 +20917,6 @@
         </w:rPr>
         <w:t>c vào các observer đó. Hơn thế nữa, nếu các sự phụ thuộc này không được định nghĩa chính xác  hay được bảo trì sẽ dẫn đến các cập nhật không mong muốn và sẽ gây khó khăn cho quá trình theo dõi.</w:t>
       </w:r>
-      <w:bookmarkStart w:id="85" w:name="_GoBack"/>
-      <w:bookmarkEnd w:id="85"/>
     </w:p>
     <w:p>
       <w:pPr>
@@ -21095,7 +21314,7 @@
                     </pic:cNvPicPr>
                   </pic:nvPicPr>
                   <pic:blipFill>
-                    <a:blip r:embed="rId27"/>
+                    <a:blip r:embed="rId28"/>
                     <a:stretch>
                       <a:fillRect/>
                     </a:stretch>
@@ -21206,7 +21425,7 @@
                     </pic:cNvPicPr>
                   </pic:nvPicPr>
                   <pic:blipFill>
-                    <a:blip r:embed="rId28"/>
+                    <a:blip r:embed="rId29"/>
                     <a:stretch>
                       <a:fillRect/>
                     </a:stretch>
@@ -21330,7 +21549,7 @@
                     </pic:cNvPicPr>
                   </pic:nvPicPr>
                   <pic:blipFill>
-                    <a:blip r:embed="rId29">
+                    <a:blip r:embed="rId30">
                       <a:extLst>
                         <a:ext uri="{28A0092B-C50C-407E-A947-70E740481C1C}">
                           <a14:useLocalDpi xmlns:a14="http://schemas.microsoft.com/office/drawing/2010/main" val="0"/>
@@ -21555,7 +21774,7 @@
                     </pic:cNvPicPr>
                   </pic:nvPicPr>
                   <pic:blipFill>
-                    <a:blip r:embed="rId30"/>
+                    <a:blip r:embed="rId31"/>
                     <a:stretch>
                       <a:fillRect/>
                     </a:stretch>
@@ -21640,7 +21859,7 @@
                     </pic:cNvPicPr>
                   </pic:nvPicPr>
                   <pic:blipFill>
-                    <a:blip r:embed="rId31"/>
+                    <a:blip r:embed="rId32"/>
                     <a:stretch>
                       <a:fillRect/>
                     </a:stretch>
@@ -23685,7 +23904,7 @@
           <w:szCs w:val="26"/>
         </w:rPr>
       </w:pPr>
-      <w:hyperlink r:id="rId32" w:history="1">
+      <w:hyperlink r:id="rId33" w:history="1">
         <w:r>
           <w:rPr>
             <w:rStyle w:val="Hyperlink"/>
@@ -30847,7 +31066,7 @@
 </file>
 
 <file path=customXml/itemProps1.xml><?xml version="1.0" encoding="utf-8"?>
-<ds:datastoreItem xmlns:ds="http://schemas.openxmlformats.org/officeDocument/2006/customXml" ds:itemID="{4230F537-1FF9-4846-9084-68B746806CCB}">
+<ds:datastoreItem xmlns:ds="http://schemas.openxmlformats.org/officeDocument/2006/customXml" ds:itemID="{92B1D146-970B-47A6-8D83-46F38AED7082}">
   <ds:schemaRefs>
     <ds:schemaRef ds:uri="http://schemas.openxmlformats.org/officeDocument/2006/bibliography"/>
   </ds:schemaRefs>

</xml_diff>